<commit_message>
Fixed .docx of Development Journal.
</commit_message>
<xml_diff>
--- a/DevelopmentJournal.docx
+++ b/DevelopmentJournal.docx
@@ -5,15 +5,20 @@
     <w:p>
       <w:pPr>
         <w:pStyle w:val="PlainText"/>
-        <w:rPr>
-          <w:rFonts w:ascii="Courier New" w:hAnsi="Courier New" w:cs="Courier New"/>
+        <w:spacing w:line="480" w:lineRule="auto"/>
+        <w:jc w:val="center"/>
+        <w:rPr>
+          <w:rFonts w:ascii="Times New Roman" w:hAnsi="Times New Roman" w:cs="Times New Roman"/>
+          <w:sz w:val="24"/>
+          <w:szCs w:val="24"/>
         </w:rPr>
       </w:pPr>
       <w:bookmarkStart w:id="0" w:name="_GoBack"/>
-      <w:bookmarkEnd w:id="0"/>
       <w:r>
         <w:rPr>
-          <w:rFonts w:ascii="Courier New" w:hAnsi="Courier New" w:cs="Courier New"/>
+          <w:rFonts w:ascii="Times New Roman" w:hAnsi="Times New Roman" w:cs="Times New Roman"/>
+          <w:sz w:val="24"/>
+          <w:szCs w:val="24"/>
         </w:rPr>
         <w:t>Development Journal for My 20 Percent Project</w:t>
       </w:r>
@@ -21,27 +26,39 @@
     <w:p>
       <w:pPr>
         <w:pStyle w:val="PlainText"/>
-        <w:rPr>
-          <w:rFonts w:ascii="Courier New" w:hAnsi="Courier New" w:cs="Courier New"/>
+        <w:spacing w:line="480" w:lineRule="auto"/>
+        <w:jc w:val="center"/>
+        <w:rPr>
+          <w:rFonts w:ascii="Times New Roman" w:hAnsi="Times New Roman" w:cs="Times New Roman"/>
+          <w:sz w:val="24"/>
+          <w:szCs w:val="24"/>
         </w:rPr>
       </w:pPr>
       <w:r>
         <w:rPr>
-          <w:rFonts w:ascii="Courier New" w:hAnsi="Courier New" w:cs="Courier New"/>
+          <w:rFonts w:ascii="Times New Roman" w:hAnsi="Times New Roman" w:cs="Times New Roman"/>
+          <w:sz w:val="24"/>
+          <w:szCs w:val="24"/>
         </w:rPr>
         <w:t>Noah Guidara</w:t>
       </w:r>
     </w:p>
+    <w:bookmarkEnd w:id="0"/>
     <w:p>
       <w:pPr>
         <w:pStyle w:val="PlainText"/>
-        <w:rPr>
-          <w:rFonts w:ascii="Courier New" w:hAnsi="Courier New" w:cs="Courier New"/>
+        <w:spacing w:line="480" w:lineRule="auto"/>
+        <w:rPr>
+          <w:rFonts w:ascii="Times New Roman" w:hAnsi="Times New Roman" w:cs="Times New Roman"/>
+          <w:sz w:val="24"/>
+          <w:szCs w:val="24"/>
         </w:rPr>
       </w:pPr>
       <w:r>
         <w:rPr>
-          <w:rFonts w:ascii="Courier New" w:hAnsi="Courier New" w:cs="Courier New"/>
+          <w:rFonts w:ascii="Times New Roman" w:hAnsi="Times New Roman" w:cs="Times New Roman"/>
+          <w:sz w:val="24"/>
+          <w:szCs w:val="24"/>
         </w:rPr>
         <w:t>Week 1 (Friday, February 05, 2016):</w:t>
       </w:r>
@@ -49,13 +66,18 @@
     <w:p>
       <w:pPr>
         <w:pStyle w:val="PlainText"/>
-        <w:rPr>
-          <w:rFonts w:ascii="Courier New" w:hAnsi="Courier New" w:cs="Courier New"/>
+        <w:spacing w:line="480" w:lineRule="auto"/>
+        <w:rPr>
+          <w:rFonts w:ascii="Times New Roman" w:hAnsi="Times New Roman" w:cs="Times New Roman"/>
+          <w:sz w:val="24"/>
+          <w:szCs w:val="24"/>
         </w:rPr>
       </w:pPr>
       <w:r>
         <w:rPr>
-          <w:rFonts w:ascii="Courier New" w:hAnsi="Courier New" w:cs="Courier New"/>
+          <w:rFonts w:ascii="Times New Roman" w:hAnsi="Times New Roman" w:cs="Times New Roman"/>
+          <w:sz w:val="24"/>
+          <w:szCs w:val="24"/>
         </w:rPr>
         <w:tab/>
         <w:t>Today I started out my 20% project by watching a YouTube video on the basics of creating a Twitch.tv chat bot, the logistics of actually seeing results of which will be difficult, as the school internet blocks the website. However, I can test at home with my own channel (which I will be omitting for the sake of privacy), and I can still develop in class on Fridays.</w:t>
@@ -64,13 +86,18 @@
     <w:p>
       <w:pPr>
         <w:pStyle w:val="PlainText"/>
-        <w:rPr>
-          <w:rFonts w:ascii="Courier New" w:hAnsi="Courier New" w:cs="Courier New"/>
+        <w:spacing w:line="480" w:lineRule="auto"/>
+        <w:rPr>
+          <w:rFonts w:ascii="Times New Roman" w:hAnsi="Times New Roman" w:cs="Times New Roman"/>
+          <w:sz w:val="24"/>
+          <w:szCs w:val="24"/>
         </w:rPr>
       </w:pPr>
       <w:r>
         <w:rPr>
-          <w:rFonts w:ascii="Courier New" w:hAnsi="Courier New" w:cs="Courier New"/>
+          <w:rFonts w:ascii="Times New Roman" w:hAnsi="Times New Roman" w:cs="Times New Roman"/>
+          <w:sz w:val="24"/>
+          <w:szCs w:val="24"/>
         </w:rPr>
         <w:tab/>
         <w:t>The fundamentals of the bot have been laid out mostly, as getting it to barely function is quite a menial task. All this requires is a TCP client connection and some other basic methods to connect to the server. In the upcoming Fridays, I’m going to tackle the vocabulary and inner workings of the bot code, as to understand what I am actually doing; copying doesn’t mean anything if you don’t know what it means.</w:t>
@@ -79,13 +106,18 @@
     <w:p>
       <w:pPr>
         <w:pStyle w:val="PlainText"/>
-        <w:rPr>
-          <w:rFonts w:ascii="Courier New" w:hAnsi="Courier New" w:cs="Courier New"/>
+        <w:spacing w:line="480" w:lineRule="auto"/>
+        <w:rPr>
+          <w:rFonts w:ascii="Times New Roman" w:hAnsi="Times New Roman" w:cs="Times New Roman"/>
+          <w:sz w:val="24"/>
+          <w:szCs w:val="24"/>
         </w:rPr>
       </w:pPr>
       <w:r>
         <w:rPr>
-          <w:rFonts w:ascii="Courier New" w:hAnsi="Courier New" w:cs="Courier New"/>
+          <w:rFonts w:ascii="Times New Roman" w:hAnsi="Times New Roman" w:cs="Times New Roman"/>
+          <w:sz w:val="24"/>
+          <w:szCs w:val="24"/>
         </w:rPr>
         <w:tab/>
         <w:t>My hopes for the project so far: Pretty high. The challenging part will be to debug and hard code in exceptions to everything, as the end user seems to break anything they touch. The end goal of this project is to get a bot that makes a channel chat better, and not to be there for the sake of having a bot.</w:t>
@@ -94,13 +126,18 @@
     <w:p>
       <w:pPr>
         <w:pStyle w:val="PlainText"/>
-        <w:rPr>
-          <w:rFonts w:ascii="Courier New" w:hAnsi="Courier New" w:cs="Courier New"/>
+        <w:spacing w:line="480" w:lineRule="auto"/>
+        <w:rPr>
+          <w:rFonts w:ascii="Times New Roman" w:hAnsi="Times New Roman" w:cs="Times New Roman"/>
+          <w:sz w:val="24"/>
+          <w:szCs w:val="24"/>
         </w:rPr>
       </w:pPr>
       <w:r>
         <w:rPr>
-          <w:rFonts w:ascii="Courier New" w:hAnsi="Courier New" w:cs="Courier New"/>
+          <w:rFonts w:ascii="Times New Roman" w:hAnsi="Times New Roman" w:cs="Times New Roman"/>
+          <w:sz w:val="24"/>
+          <w:szCs w:val="24"/>
         </w:rPr>
         <w:t>Total Word Count: 206</w:t>
       </w:r>

</xml_diff>

<commit_message>
Forgot to push last week's -_-. Anyways uypdated 4/17/2016
</commit_message>
<xml_diff>
--- a/DevelopmentJournal.docx
+++ b/DevelopmentJournal.docx
@@ -1026,28 +1026,231 @@
         <w:tab/>
         <w:t xml:space="preserve">This project has been pretty fun, and of all the channels I’ve tried it out on they seemed to be impressed with the results. I have come very far since the start of the year, and I hope to further continue my experience making other things in windows forms that are not bots. </w:t>
       </w:r>
+    </w:p>
+    <w:p>
+      <w:pPr>
+        <w:pStyle w:val="PlainText"/>
+        <w:spacing w:line="480" w:lineRule="auto"/>
+        <w:rPr>
+          <w:rFonts w:ascii="Times New Roman" w:hAnsi="Times New Roman" w:cs="Times New Roman"/>
+          <w:sz w:val="24"/>
+          <w:szCs w:val="24"/>
+        </w:rPr>
+      </w:pPr>
+      <w:r>
+        <w:rPr>
+          <w:rFonts w:ascii="Times New Roman" w:hAnsi="Times New Roman" w:cs="Times New Roman"/>
+          <w:sz w:val="24"/>
+          <w:szCs w:val="24"/>
+        </w:rPr>
+        <w:lastRenderedPageBreak/>
+        <w:t>Total Word Count: 203</w:t>
+      </w:r>
+    </w:p>
+    <w:p>
+      <w:pPr>
+        <w:pStyle w:val="PlainText"/>
+        <w:spacing w:line="480" w:lineRule="auto"/>
+        <w:rPr>
+          <w:rFonts w:ascii="Times New Roman" w:hAnsi="Times New Roman" w:cs="Times New Roman"/>
+          <w:sz w:val="24"/>
+          <w:szCs w:val="24"/>
+        </w:rPr>
+      </w:pPr>
+      <w:r>
+        <w:rPr>
+          <w:rFonts w:ascii="Times New Roman" w:hAnsi="Times New Roman" w:cs="Times New Roman"/>
+          <w:sz w:val="24"/>
+          <w:szCs w:val="24"/>
+        </w:rPr>
+        <w:t>Week 10 (April 10 2016):</w:t>
+      </w:r>
+    </w:p>
+    <w:p>
+      <w:pPr>
+        <w:pStyle w:val="PlainText"/>
+        <w:spacing w:line="480" w:lineRule="auto"/>
+        <w:rPr>
+          <w:rFonts w:ascii="Times New Roman" w:hAnsi="Times New Roman" w:cs="Times New Roman"/>
+          <w:sz w:val="24"/>
+          <w:szCs w:val="24"/>
+        </w:rPr>
+      </w:pPr>
+      <w:r>
+        <w:rPr>
+          <w:rFonts w:ascii="Times New Roman" w:hAnsi="Times New Roman" w:cs="Times New Roman"/>
+          <w:sz w:val="24"/>
+          <w:szCs w:val="24"/>
+        </w:rPr>
+        <w:tab/>
+        <w:t>Again, I am unsatisfied with my implementation of a successful bot build. This upcoming week I’m going to lay out a plan and figure out how to make a system that works efficiently and in a way that makes sense. My previous bot made features very hard to add, so this is why I’m starting on a version 3. Not in the sense that it’s 3 times better than the first one or another addition, rather a different way of going about the whole process.</w:t>
+      </w:r>
+    </w:p>
+    <w:p>
+      <w:pPr>
+        <w:pStyle w:val="PlainText"/>
+        <w:spacing w:line="480" w:lineRule="auto"/>
+        <w:rPr>
+          <w:rFonts w:ascii="Times New Roman" w:hAnsi="Times New Roman" w:cs="Times New Roman"/>
+          <w:sz w:val="24"/>
+          <w:szCs w:val="24"/>
+        </w:rPr>
+      </w:pPr>
+      <w:r>
+        <w:rPr>
+          <w:rFonts w:ascii="Times New Roman" w:hAnsi="Times New Roman" w:cs="Times New Roman"/>
+          <w:sz w:val="24"/>
+          <w:szCs w:val="24"/>
+        </w:rPr>
+        <w:tab/>
+        <w:t>Rather than becoming frustrated with my current version and trying and catching all the errors via hard manual testing, I’m going to create a solution that may finally solve all my problems. The idea is to go forth with a framework, not a build (like my last version), that can support different versions of my bot if needed. I will work on this over the week not by starting on Visual Studio, but on a design plan, that hopefully is the best way for me to understand how to do everything.</w:t>
+      </w:r>
+    </w:p>
+    <w:p>
+      <w:pPr>
+        <w:pStyle w:val="PlainText"/>
+        <w:spacing w:line="480" w:lineRule="auto"/>
+        <w:rPr>
+          <w:rFonts w:ascii="Times New Roman" w:hAnsi="Times New Roman" w:cs="Times New Roman"/>
+          <w:sz w:val="24"/>
+          <w:szCs w:val="24"/>
+        </w:rPr>
+      </w:pPr>
+      <w:r>
+        <w:rPr>
+          <w:rFonts w:ascii="Times New Roman" w:hAnsi="Times New Roman" w:cs="Times New Roman"/>
+          <w:sz w:val="24"/>
+          <w:szCs w:val="24"/>
+        </w:rPr>
+        <w:t>Total Word Count: 176</w:t>
+      </w:r>
+    </w:p>
+    <w:p>
+      <w:pPr>
+        <w:pStyle w:val="PlainText"/>
+        <w:spacing w:line="480" w:lineRule="auto"/>
+        <w:rPr>
+          <w:rFonts w:ascii="Times New Roman" w:hAnsi="Times New Roman" w:cs="Times New Roman"/>
+          <w:sz w:val="24"/>
+          <w:szCs w:val="24"/>
+        </w:rPr>
+      </w:pPr>
+      <w:r>
+        <w:rPr>
+          <w:rFonts w:ascii="Times New Roman" w:hAnsi="Times New Roman" w:cs="Times New Roman"/>
+          <w:sz w:val="24"/>
+          <w:szCs w:val="24"/>
+        </w:rPr>
+        <w:t>Week 11 (April 17, 2016):</w:t>
+      </w:r>
+    </w:p>
+    <w:p>
+      <w:pPr>
+        <w:pStyle w:val="PlainText"/>
+        <w:spacing w:line="480" w:lineRule="auto"/>
+        <w:rPr>
+          <w:rFonts w:ascii="Times New Roman" w:hAnsi="Times New Roman" w:cs="Times New Roman"/>
+          <w:sz w:val="24"/>
+          <w:szCs w:val="24"/>
+        </w:rPr>
+      </w:pPr>
+      <w:r>
+        <w:rPr>
+          <w:rFonts w:ascii="Times New Roman" w:hAnsi="Times New Roman" w:cs="Times New Roman"/>
+          <w:sz w:val="24"/>
+          <w:szCs w:val="24"/>
+        </w:rPr>
+        <w:tab/>
+        <w:t xml:space="preserve">I have created a base layout plan for my bot and have added some basic running features. Online is not yet added but once I get some of the groundwork laid out the rest should be easier than before. Talking on streams with experienced and professional streamers has helped me to figure out and test some of my ideas and problems. The following week I’m planning on </w:t>
+      </w:r>
+      <w:r>
+        <w:rPr>
+          <w:rFonts w:ascii="Times New Roman" w:hAnsi="Times New Roman" w:cs="Times New Roman"/>
+          <w:sz w:val="24"/>
+          <w:szCs w:val="24"/>
+        </w:rPr>
+        <w:t>separating my components using namespaces and DLL’s and creating a valid work log using Trello. I have learned that if you don’t keep track of what you did last time or if you don’t come in with a business plan, you won’t get the results you need or want and you just end up wasting your time somewhere else that doesn’t need the support.</w:t>
+      </w:r>
+    </w:p>
+    <w:p>
+      <w:pPr>
+        <w:pStyle w:val="PlainText"/>
+        <w:spacing w:line="480" w:lineRule="auto"/>
+        <w:rPr>
+          <w:rFonts w:ascii="Times New Roman" w:hAnsi="Times New Roman" w:cs="Times New Roman"/>
+          <w:sz w:val="24"/>
+          <w:szCs w:val="24"/>
+        </w:rPr>
+      </w:pPr>
+      <w:r>
+        <w:rPr>
+          <w:rFonts w:ascii="Times New Roman" w:hAnsi="Times New Roman" w:cs="Times New Roman"/>
+          <w:sz w:val="24"/>
+          <w:szCs w:val="24"/>
+        </w:rPr>
+        <w:lastRenderedPageBreak/>
+        <w:tab/>
+        <w:t xml:space="preserve">Watching </w:t>
+      </w:r>
+      <w:proofErr w:type="spellStart"/>
+      <w:r>
+        <w:rPr>
+          <w:rFonts w:ascii="Times New Roman" w:hAnsi="Times New Roman" w:cs="Times New Roman"/>
+          <w:sz w:val="24"/>
+          <w:szCs w:val="24"/>
+        </w:rPr>
+        <w:t>Ludum</w:t>
+      </w:r>
+      <w:proofErr w:type="spellEnd"/>
+      <w:r>
+        <w:rPr>
+          <w:rFonts w:ascii="Times New Roman" w:hAnsi="Times New Roman" w:cs="Times New Roman"/>
+          <w:sz w:val="24"/>
+          <w:szCs w:val="24"/>
+        </w:rPr>
+        <w:t xml:space="preserve"> Dare has shown that incredible progress can be made in very few days and people made games that I wouldn’t be able to make in a couple months. The experience from this project will hopefully throw me into larger opportunities such as making another Unity game or making other software using Windows forms. For now, I’m smarting small, and making this bot no matter how much iteration it takes gives me the experience needed in the corporate world. Designing a layout before I make the project, as if I’m my own client; splitting everything up into manageable chunks; even managing my progress; all of these are part of the business process.</w:t>
+      </w:r>
+    </w:p>
+    <w:p>
+      <w:pPr>
+        <w:pStyle w:val="PlainText"/>
+        <w:spacing w:line="480" w:lineRule="auto"/>
+        <w:rPr>
+          <w:rFonts w:ascii="Times New Roman" w:hAnsi="Times New Roman" w:cs="Times New Roman"/>
+          <w:sz w:val="24"/>
+          <w:szCs w:val="24"/>
+        </w:rPr>
+      </w:pPr>
+      <w:r>
+        <w:rPr>
+          <w:rFonts w:ascii="Times New Roman" w:hAnsi="Times New Roman" w:cs="Times New Roman"/>
+          <w:sz w:val="24"/>
+          <w:szCs w:val="24"/>
+        </w:rPr>
+        <w:tab/>
+        <w:t>I’m still hoping I’ll have time to be able to implement my stretch goal, as I’ve receded a little after making that. Coder’s block is a very real thing for me and sometimes it’s more of a chore to make this bot than it is a hobby. I need to make a schedule for myself, and I need to take better care of myself so I can feel in the mood to make this bot. That’s all that I have planned, but by the final deliverable and the final due date, I will have a bot that expresses my progress from all the weeks.</w:t>
+      </w:r>
+    </w:p>
+    <w:p>
+      <w:pPr>
+        <w:pStyle w:val="PlainText"/>
+        <w:spacing w:line="480" w:lineRule="auto"/>
+        <w:rPr>
+          <w:rFonts w:ascii="Times New Roman" w:hAnsi="Times New Roman" w:cs="Times New Roman"/>
+          <w:sz w:val="24"/>
+          <w:szCs w:val="24"/>
+        </w:rPr>
+      </w:pPr>
+      <w:r>
+        <w:rPr>
+          <w:rFonts w:ascii="Times New Roman" w:hAnsi="Times New Roman" w:cs="Times New Roman"/>
+          <w:sz w:val="24"/>
+          <w:szCs w:val="24"/>
+        </w:rPr>
+        <w:t>Total Word Count: 348</w:t>
+      </w:r>
       <w:bookmarkStart w:id="0" w:name="_GoBack"/>
       <w:bookmarkEnd w:id="0"/>
-    </w:p>
-    <w:p>
-      <w:pPr>
-        <w:pStyle w:val="PlainText"/>
-        <w:spacing w:line="480" w:lineRule="auto"/>
-        <w:rPr>
-          <w:rFonts w:ascii="Times New Roman" w:hAnsi="Times New Roman" w:cs="Times New Roman"/>
-          <w:sz w:val="24"/>
-          <w:szCs w:val="24"/>
-        </w:rPr>
-      </w:pPr>
-      <w:r>
-        <w:rPr>
-          <w:rFonts w:ascii="Times New Roman" w:hAnsi="Times New Roman" w:cs="Times New Roman"/>
-          <w:sz w:val="24"/>
-          <w:szCs w:val="24"/>
-        </w:rPr>
-        <w:lastRenderedPageBreak/>
-        <w:t>Total Word Count: 203</w:t>
-      </w:r>
     </w:p>
     <w:sectPr>
       <w:pgSz w:w="12240" w:h="15840"/>

</xml_diff>

<commit_message>
Updated Development Journal 4/24/16
</commit_message>
<xml_diff>
--- a/DevelopmentJournal.docx
+++ b/DevelopmentJournal.docx
@@ -1249,7 +1249,134 @@
         </w:rPr>
         <w:t>Total Word Count: 348</w:t>
       </w:r>
+    </w:p>
+    <w:p>
+      <w:pPr>
+        <w:pStyle w:val="PlainText"/>
+        <w:spacing w:line="480" w:lineRule="auto"/>
+        <w:rPr>
+          <w:rFonts w:ascii="Times New Roman" w:hAnsi="Times New Roman" w:cs="Times New Roman"/>
+          <w:sz w:val="24"/>
+          <w:szCs w:val="24"/>
+        </w:rPr>
+      </w:pPr>
       <w:bookmarkStart w:id="0" w:name="_GoBack"/>
+      <w:r>
+        <w:rPr>
+          <w:rFonts w:ascii="Times New Roman" w:hAnsi="Times New Roman" w:cs="Times New Roman"/>
+          <w:sz w:val="24"/>
+          <w:szCs w:val="24"/>
+        </w:rPr>
+        <w:t>Week 12 (April 24, 2016):</w:t>
+      </w:r>
+    </w:p>
+    <w:p>
+      <w:pPr>
+        <w:pStyle w:val="PlainText"/>
+        <w:spacing w:line="480" w:lineRule="auto"/>
+        <w:rPr>
+          <w:rFonts w:ascii="Times New Roman" w:hAnsi="Times New Roman" w:cs="Times New Roman"/>
+          <w:sz w:val="24"/>
+          <w:szCs w:val="24"/>
+        </w:rPr>
+      </w:pPr>
+      <w:r>
+        <w:rPr>
+          <w:rFonts w:ascii="Times New Roman" w:hAnsi="Times New Roman" w:cs="Times New Roman"/>
+          <w:sz w:val="24"/>
+          <w:szCs w:val="24"/>
+        </w:rPr>
+        <w:tab/>
+        <w:t>I started my final version of my bot. Worked on my DLL and created storage and timing inside of it. I have everything I need now to complete the project. The Windows Form application is as close as it gets to drag and drop, and managing tabs and text boxes is going to be extremely easy, although I wish it wasn’t as explicit.</w:t>
+      </w:r>
+    </w:p>
+    <w:p>
+      <w:pPr>
+        <w:pStyle w:val="PlainText"/>
+        <w:spacing w:line="480" w:lineRule="auto"/>
+        <w:rPr>
+          <w:rFonts w:ascii="Times New Roman" w:hAnsi="Times New Roman" w:cs="Times New Roman"/>
+          <w:sz w:val="24"/>
+          <w:szCs w:val="24"/>
+        </w:rPr>
+      </w:pPr>
+      <w:r>
+        <w:rPr>
+          <w:rFonts w:ascii="Times New Roman" w:hAnsi="Times New Roman" w:cs="Times New Roman"/>
+          <w:sz w:val="24"/>
+          <w:szCs w:val="24"/>
+        </w:rPr>
+        <w:tab/>
+        <w:t xml:space="preserve">Working with my own personal timer is going to be very irritating sometimes because Windows Forms doesn’t like it if you call other methods on other threads, as things can get messed up. This is where I learned that delegate methods and lambda expressions are things of </w:t>
+      </w:r>
+      <w:r>
+        <w:rPr>
+          <w:rFonts w:ascii="Times New Roman" w:hAnsi="Times New Roman" w:cs="Times New Roman"/>
+          <w:sz w:val="24"/>
+          <w:szCs w:val="24"/>
+        </w:rPr>
+        <w:lastRenderedPageBreak/>
+        <w:t>beauty. It’s like having an interface that you can carry around and put in as a parameter on everything, and just change and execute it whenever you please. This has been extremely helpful especially with my file editor and GUI manager.</w:t>
+      </w:r>
+    </w:p>
+    <w:p>
+      <w:pPr>
+        <w:pStyle w:val="PlainText"/>
+        <w:spacing w:line="480" w:lineRule="auto"/>
+        <w:rPr>
+          <w:rFonts w:ascii="Times New Roman" w:hAnsi="Times New Roman" w:cs="Times New Roman"/>
+          <w:sz w:val="24"/>
+          <w:szCs w:val="24"/>
+        </w:rPr>
+      </w:pPr>
+      <w:r>
+        <w:rPr>
+          <w:rFonts w:ascii="Times New Roman" w:hAnsi="Times New Roman" w:cs="Times New Roman"/>
+          <w:sz w:val="24"/>
+          <w:szCs w:val="24"/>
+        </w:rPr>
+        <w:tab/>
+        <w:t>Once everything gets rolling and I get the I/O situation figured out, everything else should be a breeze. Once I learn and pick out a language to use for storing my commands (I’m thinking JSON is the preferable choice), storage should be a very straightforward task.</w:t>
+      </w:r>
+    </w:p>
+    <w:p>
+      <w:pPr>
+        <w:pStyle w:val="PlainText"/>
+        <w:spacing w:line="480" w:lineRule="auto"/>
+        <w:rPr>
+          <w:rFonts w:ascii="Times New Roman" w:hAnsi="Times New Roman" w:cs="Times New Roman"/>
+          <w:sz w:val="24"/>
+          <w:szCs w:val="24"/>
+        </w:rPr>
+      </w:pPr>
+      <w:r>
+        <w:rPr>
+          <w:rFonts w:ascii="Times New Roman" w:hAnsi="Times New Roman" w:cs="Times New Roman"/>
+          <w:sz w:val="24"/>
+          <w:szCs w:val="24"/>
+        </w:rPr>
+        <w:tab/>
+        <w:t>Going through the final iteration has made me look back and realize how inexperienced I was back then with C#, even with Java, and that the best way to learn is to practice and struggle on your own. Luckily I have derived methods in which I don’t get errors due to my experience with stressing out (I’m looking at you parameter requiring user getting channel owner) for hours and toiling over a little mistake. Things get done quickly and I feel it’s not just me getting through the mud, but rather building tracks and starting the train. With the deliverable due next week, I will have my interactive bot that everyone so very much expects from me (I’m looking at you Isaac).</w:t>
+      </w:r>
+    </w:p>
+    <w:p>
+      <w:pPr>
+        <w:pStyle w:val="PlainText"/>
+        <w:spacing w:line="480" w:lineRule="auto"/>
+        <w:rPr>
+          <w:rFonts w:ascii="Times New Roman" w:hAnsi="Times New Roman" w:cs="Times New Roman"/>
+          <w:sz w:val="24"/>
+          <w:szCs w:val="24"/>
+        </w:rPr>
+      </w:pPr>
+      <w:r>
+        <w:rPr>
+          <w:rFonts w:ascii="Times New Roman" w:hAnsi="Times New Roman" w:cs="Times New Roman"/>
+          <w:sz w:val="24"/>
+          <w:szCs w:val="24"/>
+        </w:rPr>
+        <w:t>Total Word Count: 319</w:t>
+      </w:r>
       <w:bookmarkEnd w:id="0"/>
     </w:p>
     <w:sectPr>

</xml_diff>

<commit_message>
Updated Development Journal 5/1/16
</commit_message>
<xml_diff>
--- a/DevelopmentJournal.docx
+++ b/DevelopmentJournal.docx
@@ -1276,116 +1276,308 @@
         </w:rPr>
         <w:t>):</w:t>
       </w:r>
+    </w:p>
+    <w:p>
+      <w:pPr>
+        <w:pStyle w:val="PlainText"/>
+        <w:spacing w:line="480" w:lineRule="auto"/>
+        <w:rPr>
+          <w:rFonts w:ascii="Times New Roman" w:hAnsi="Times New Roman" w:cs="Times New Roman"/>
+          <w:sz w:val="24"/>
+          <w:szCs w:val="24"/>
+        </w:rPr>
+      </w:pPr>
+      <w:r>
+        <w:rPr>
+          <w:rFonts w:ascii="Times New Roman" w:hAnsi="Times New Roman" w:cs="Times New Roman"/>
+          <w:sz w:val="24"/>
+          <w:szCs w:val="24"/>
+        </w:rPr>
+        <w:tab/>
+        <w:t>I started my final version of my bot. Worked on my DLL and created storage and timing inside of it. I have everything I need now to complete the project. The Windows Form application is as close as it gets to drag and drop, and managing tabs and text boxes is going to be extremely easy, although I wish it wasn’t as explicit.</w:t>
+      </w:r>
+    </w:p>
+    <w:p>
+      <w:pPr>
+        <w:pStyle w:val="PlainText"/>
+        <w:spacing w:line="480" w:lineRule="auto"/>
+        <w:rPr>
+          <w:rFonts w:ascii="Times New Roman" w:hAnsi="Times New Roman" w:cs="Times New Roman"/>
+          <w:sz w:val="24"/>
+          <w:szCs w:val="24"/>
+        </w:rPr>
+      </w:pPr>
+      <w:r>
+        <w:rPr>
+          <w:rFonts w:ascii="Times New Roman" w:hAnsi="Times New Roman" w:cs="Times New Roman"/>
+          <w:sz w:val="24"/>
+          <w:szCs w:val="24"/>
+        </w:rPr>
+        <w:tab/>
+        <w:t xml:space="preserve">Working with my own personal timer is going to be very irritating sometimes because Windows Forms doesn’t like it if you call other methods on other threads, as things can get messed up. This is where I learned that delegate methods and lambda expressions are things of </w:t>
+      </w:r>
+      <w:r>
+        <w:rPr>
+          <w:rFonts w:ascii="Times New Roman" w:hAnsi="Times New Roman" w:cs="Times New Roman"/>
+          <w:sz w:val="24"/>
+          <w:szCs w:val="24"/>
+        </w:rPr>
+        <w:lastRenderedPageBreak/>
+        <w:t>beauty. It’s like having an interface that you can carry around and put in as a parameter on everything, and just change and execute it whenever you please. This has been extremely helpful especially with my file editor and GUI manager.</w:t>
+      </w:r>
+    </w:p>
+    <w:p>
+      <w:pPr>
+        <w:pStyle w:val="PlainText"/>
+        <w:spacing w:line="480" w:lineRule="auto"/>
+        <w:rPr>
+          <w:rFonts w:ascii="Times New Roman" w:hAnsi="Times New Roman" w:cs="Times New Roman"/>
+          <w:sz w:val="24"/>
+          <w:szCs w:val="24"/>
+        </w:rPr>
+      </w:pPr>
+      <w:r>
+        <w:rPr>
+          <w:rFonts w:ascii="Times New Roman" w:hAnsi="Times New Roman" w:cs="Times New Roman"/>
+          <w:sz w:val="24"/>
+          <w:szCs w:val="24"/>
+        </w:rPr>
+        <w:tab/>
+        <w:t>Once everything gets rolling and I get the I/O situation figured out, everything else should be a breeze. Once I learn and pick out a language to use for storing my commands (I’m thinking JSON is the preferable choice), storage should be a very straightforward task.</w:t>
+      </w:r>
+    </w:p>
+    <w:p>
+      <w:pPr>
+        <w:pStyle w:val="PlainText"/>
+        <w:spacing w:line="480" w:lineRule="auto"/>
+        <w:rPr>
+          <w:rFonts w:ascii="Times New Roman" w:hAnsi="Times New Roman" w:cs="Times New Roman"/>
+          <w:sz w:val="24"/>
+          <w:szCs w:val="24"/>
+        </w:rPr>
+      </w:pPr>
+      <w:r>
+        <w:rPr>
+          <w:rFonts w:ascii="Times New Roman" w:hAnsi="Times New Roman" w:cs="Times New Roman"/>
+          <w:sz w:val="24"/>
+          <w:szCs w:val="24"/>
+        </w:rPr>
+        <w:tab/>
+        <w:t>Going through the final iteration has made me look back and realize how inexperienced I was back then with C#, even with Java, and that the best way to learn is to practice and struggle on your own. Luckily I have derived methods in which I don’t get errors due to my experience with stressing out (I’m looking at you parameter requiring user getting channel owner) for hours and toiling over a little mistake. Things get done quickly and I feel it’s not just me getting through the mud, but rather building tracks and starting the train. With the deliverable due next week, I will have my interactive bot that everyone so very much expects from me (I’m looking at you Isaac).</w:t>
+      </w:r>
+    </w:p>
+    <w:p>
+      <w:pPr>
+        <w:pStyle w:val="PlainText"/>
+        <w:spacing w:line="480" w:lineRule="auto"/>
+        <w:rPr>
+          <w:rFonts w:ascii="Times New Roman" w:hAnsi="Times New Roman" w:cs="Times New Roman"/>
+          <w:sz w:val="24"/>
+          <w:szCs w:val="24"/>
+        </w:rPr>
+      </w:pPr>
+      <w:r>
+        <w:rPr>
+          <w:rFonts w:ascii="Times New Roman" w:hAnsi="Times New Roman" w:cs="Times New Roman"/>
+          <w:sz w:val="24"/>
+          <w:szCs w:val="24"/>
+        </w:rPr>
+        <w:t>Total Word Count: 319</w:t>
+      </w:r>
+    </w:p>
+    <w:p>
+      <w:pPr>
+        <w:pStyle w:val="PlainText"/>
+        <w:spacing w:line="480" w:lineRule="auto"/>
+        <w:rPr>
+          <w:rFonts w:ascii="Times New Roman" w:hAnsi="Times New Roman" w:cs="Times New Roman"/>
+          <w:sz w:val="24"/>
+          <w:szCs w:val="24"/>
+        </w:rPr>
+      </w:pPr>
+      <w:r>
+        <w:rPr>
+          <w:rFonts w:ascii="Times New Roman" w:hAnsi="Times New Roman" w:cs="Times New Roman"/>
+          <w:sz w:val="24"/>
+          <w:szCs w:val="24"/>
+        </w:rPr>
+        <w:t>Week 13 (May 1, 2016):</w:t>
+      </w:r>
+    </w:p>
+    <w:p>
+      <w:pPr>
+        <w:pStyle w:val="PlainText"/>
+        <w:spacing w:line="480" w:lineRule="auto"/>
+        <w:rPr>
+          <w:rFonts w:ascii="Times New Roman" w:hAnsi="Times New Roman" w:cs="Times New Roman"/>
+          <w:sz w:val="24"/>
+          <w:szCs w:val="24"/>
+        </w:rPr>
+      </w:pPr>
+      <w:r>
+        <w:rPr>
+          <w:rFonts w:ascii="Times New Roman" w:hAnsi="Times New Roman" w:cs="Times New Roman"/>
+          <w:sz w:val="24"/>
+          <w:szCs w:val="24"/>
+        </w:rPr>
+        <w:t>So the bot has about as many features as before, but the command memory for each channel now works and removing commands also works great. Some GUI issues need to be fixed but that will come next week. Now I’m implementing a user list that allows someone to check users and act accordingly. The project is nearing its end and it’s been quite a piece of work. I’m also going to work on creating my presentation and practicing it because I have a lot to talk about. Unfortunately I’m not sure getting a server up and running will happen, but I am going to figure out a way to compactly store all this stuff.</w:t>
+      </w:r>
+    </w:p>
+    <w:p>
+      <w:pPr>
+        <w:pStyle w:val="PlainText"/>
+        <w:spacing w:line="480" w:lineRule="auto"/>
+        <w:rPr>
+          <w:rFonts w:ascii="Times New Roman" w:hAnsi="Times New Roman" w:cs="Times New Roman"/>
+          <w:sz w:val="24"/>
+          <w:szCs w:val="24"/>
+        </w:rPr>
+      </w:pPr>
+      <w:r>
+        <w:rPr>
+          <w:rFonts w:ascii="Times New Roman" w:hAnsi="Times New Roman" w:cs="Times New Roman"/>
+          <w:sz w:val="24"/>
+          <w:szCs w:val="24"/>
+        </w:rPr>
+        <w:lastRenderedPageBreak/>
+        <w:t>Here is a complete list of what I’m going to implement before the end of the project (Hopefully!):</w:t>
+      </w:r>
+    </w:p>
+    <w:p>
+      <w:pPr>
+        <w:pStyle w:val="PlainText"/>
+        <w:numPr>
+          <w:ilvl w:val="0"/>
+          <w:numId w:val="1"/>
+        </w:numPr>
+        <w:spacing w:line="480" w:lineRule="auto"/>
+        <w:rPr>
+          <w:rFonts w:ascii="Times New Roman" w:hAnsi="Times New Roman" w:cs="Times New Roman"/>
+          <w:sz w:val="24"/>
+          <w:szCs w:val="24"/>
+        </w:rPr>
+      </w:pPr>
+      <w:r>
+        <w:rPr>
+          <w:rFonts w:ascii="Times New Roman" w:hAnsi="Times New Roman" w:cs="Times New Roman"/>
+          <w:sz w:val="24"/>
+          <w:szCs w:val="24"/>
+        </w:rPr>
+        <w:t>Able to ban or restrict words (as in if it’s said too much ban the user who said it)</w:t>
+      </w:r>
+    </w:p>
+    <w:p>
+      <w:pPr>
+        <w:pStyle w:val="PlainText"/>
+        <w:numPr>
+          <w:ilvl w:val="0"/>
+          <w:numId w:val="1"/>
+        </w:numPr>
+        <w:spacing w:line="480" w:lineRule="auto"/>
+        <w:rPr>
+          <w:rFonts w:ascii="Times New Roman" w:hAnsi="Times New Roman" w:cs="Times New Roman"/>
+          <w:sz w:val="24"/>
+          <w:szCs w:val="24"/>
+        </w:rPr>
+      </w:pPr>
+      <w:r>
+        <w:rPr>
+          <w:rFonts w:ascii="Times New Roman" w:hAnsi="Times New Roman" w:cs="Times New Roman"/>
+          <w:sz w:val="24"/>
+          <w:szCs w:val="24"/>
+        </w:rPr>
+        <w:t>User list and features coming with it.</w:t>
+      </w:r>
+    </w:p>
+    <w:p>
+      <w:pPr>
+        <w:pStyle w:val="PlainText"/>
+        <w:numPr>
+          <w:ilvl w:val="0"/>
+          <w:numId w:val="1"/>
+        </w:numPr>
+        <w:spacing w:line="480" w:lineRule="auto"/>
+        <w:rPr>
+          <w:rFonts w:ascii="Times New Roman" w:hAnsi="Times New Roman" w:cs="Times New Roman"/>
+          <w:sz w:val="24"/>
+          <w:szCs w:val="24"/>
+        </w:rPr>
+      </w:pPr>
+      <w:r>
+        <w:rPr>
+          <w:rFonts w:ascii="Times New Roman" w:hAnsi="Times New Roman" w:cs="Times New Roman"/>
+          <w:sz w:val="24"/>
+          <w:szCs w:val="24"/>
+        </w:rPr>
+        <w:t>Time and uptime of the channel (not sure about the latter)</w:t>
+      </w:r>
+    </w:p>
+    <w:p>
+      <w:pPr>
+        <w:pStyle w:val="PlainText"/>
+        <w:numPr>
+          <w:ilvl w:val="0"/>
+          <w:numId w:val="1"/>
+        </w:numPr>
+        <w:spacing w:line="480" w:lineRule="auto"/>
+        <w:rPr>
+          <w:rFonts w:ascii="Times New Roman" w:hAnsi="Times New Roman" w:cs="Times New Roman"/>
+          <w:sz w:val="24"/>
+          <w:szCs w:val="24"/>
+        </w:rPr>
+      </w:pPr>
+      <w:r>
+        <w:rPr>
+          <w:rFonts w:ascii="Times New Roman" w:hAnsi="Times New Roman" w:cs="Times New Roman"/>
+          <w:sz w:val="24"/>
+          <w:szCs w:val="24"/>
+        </w:rPr>
+        <w:t>Information through commands</w:t>
+      </w:r>
+    </w:p>
+    <w:p>
+      <w:pPr>
+        <w:pStyle w:val="PlainText"/>
+        <w:numPr>
+          <w:ilvl w:val="0"/>
+          <w:numId w:val="1"/>
+        </w:numPr>
+        <w:spacing w:line="480" w:lineRule="auto"/>
+        <w:rPr>
+          <w:rFonts w:ascii="Times New Roman" w:hAnsi="Times New Roman" w:cs="Times New Roman"/>
+          <w:sz w:val="24"/>
+          <w:szCs w:val="24"/>
+        </w:rPr>
+      </w:pPr>
+      <w:r>
+        <w:rPr>
+          <w:rFonts w:ascii="Times New Roman" w:hAnsi="Times New Roman" w:cs="Times New Roman"/>
+          <w:sz w:val="24"/>
+          <w:szCs w:val="24"/>
+        </w:rPr>
+        <w:t>Finishing the GUI</w:t>
+      </w:r>
+    </w:p>
+    <w:p>
+      <w:pPr>
+        <w:pStyle w:val="PlainText"/>
+        <w:spacing w:line="480" w:lineRule="auto"/>
+        <w:rPr>
+          <w:rFonts w:ascii="Times New Roman" w:hAnsi="Times New Roman" w:cs="Times New Roman"/>
+          <w:sz w:val="24"/>
+          <w:szCs w:val="24"/>
+        </w:rPr>
+      </w:pPr>
+      <w:r>
+        <w:rPr>
+          <w:rFonts w:ascii="Times New Roman" w:hAnsi="Times New Roman" w:cs="Times New Roman"/>
+          <w:sz w:val="24"/>
+          <w:szCs w:val="24"/>
+        </w:rPr>
+        <w:t>Total Word Count: 180</w:t>
+      </w:r>
       <w:bookmarkStart w:id="0" w:name="_GoBack"/>
       <w:bookmarkEnd w:id="0"/>
-    </w:p>
-    <w:p>
-      <w:pPr>
-        <w:pStyle w:val="PlainText"/>
-        <w:spacing w:line="480" w:lineRule="auto"/>
-        <w:rPr>
-          <w:rFonts w:ascii="Times New Roman" w:hAnsi="Times New Roman" w:cs="Times New Roman"/>
-          <w:sz w:val="24"/>
-          <w:szCs w:val="24"/>
-        </w:rPr>
-      </w:pPr>
-      <w:r>
-        <w:rPr>
-          <w:rFonts w:ascii="Times New Roman" w:hAnsi="Times New Roman" w:cs="Times New Roman"/>
-          <w:sz w:val="24"/>
-          <w:szCs w:val="24"/>
-        </w:rPr>
-        <w:tab/>
-        <w:t>I started my final version of my bot. Worked on my DLL and created storage and timing inside of it. I have everything I need now to complete the project. The Windows Form application is as close as it gets to drag and drop, and managing tabs and text boxes is going to be extremely easy, although I wish it wasn’t as explicit.</w:t>
-      </w:r>
-    </w:p>
-    <w:p>
-      <w:pPr>
-        <w:pStyle w:val="PlainText"/>
-        <w:spacing w:line="480" w:lineRule="auto"/>
-        <w:rPr>
-          <w:rFonts w:ascii="Times New Roman" w:hAnsi="Times New Roman" w:cs="Times New Roman"/>
-          <w:sz w:val="24"/>
-          <w:szCs w:val="24"/>
-        </w:rPr>
-      </w:pPr>
-      <w:r>
-        <w:rPr>
-          <w:rFonts w:ascii="Times New Roman" w:hAnsi="Times New Roman" w:cs="Times New Roman"/>
-          <w:sz w:val="24"/>
-          <w:szCs w:val="24"/>
-        </w:rPr>
-        <w:tab/>
-        <w:t xml:space="preserve">Working with my own personal timer is going to be very irritating sometimes because Windows Forms doesn’t like it if you call other methods on other threads, as things can get messed up. This is where I learned that delegate methods and lambda expressions are things of </w:t>
-      </w:r>
-      <w:r>
-        <w:rPr>
-          <w:rFonts w:ascii="Times New Roman" w:hAnsi="Times New Roman" w:cs="Times New Roman"/>
-          <w:sz w:val="24"/>
-          <w:szCs w:val="24"/>
-        </w:rPr>
-        <w:lastRenderedPageBreak/>
-        <w:t>beauty. It’s like having an interface that you can carry around and put in as a parameter on everything, and just change and execute it whenever you please. This has been extremely helpful especially with my file editor and GUI manager.</w:t>
-      </w:r>
-    </w:p>
-    <w:p>
-      <w:pPr>
-        <w:pStyle w:val="PlainText"/>
-        <w:spacing w:line="480" w:lineRule="auto"/>
-        <w:rPr>
-          <w:rFonts w:ascii="Times New Roman" w:hAnsi="Times New Roman" w:cs="Times New Roman"/>
-          <w:sz w:val="24"/>
-          <w:szCs w:val="24"/>
-        </w:rPr>
-      </w:pPr>
-      <w:r>
-        <w:rPr>
-          <w:rFonts w:ascii="Times New Roman" w:hAnsi="Times New Roman" w:cs="Times New Roman"/>
-          <w:sz w:val="24"/>
-          <w:szCs w:val="24"/>
-        </w:rPr>
-        <w:tab/>
-        <w:t>Once everything gets rolling and I get the I/O situation figured out, everything else should be a breeze. Once I learn and pick out a language to use for storing my commands (I’m thinking JSON is the preferable choice), storage should be a very straightforward task.</w:t>
-      </w:r>
-    </w:p>
-    <w:p>
-      <w:pPr>
-        <w:pStyle w:val="PlainText"/>
-        <w:spacing w:line="480" w:lineRule="auto"/>
-        <w:rPr>
-          <w:rFonts w:ascii="Times New Roman" w:hAnsi="Times New Roman" w:cs="Times New Roman"/>
-          <w:sz w:val="24"/>
-          <w:szCs w:val="24"/>
-        </w:rPr>
-      </w:pPr>
-      <w:r>
-        <w:rPr>
-          <w:rFonts w:ascii="Times New Roman" w:hAnsi="Times New Roman" w:cs="Times New Roman"/>
-          <w:sz w:val="24"/>
-          <w:szCs w:val="24"/>
-        </w:rPr>
-        <w:tab/>
-        <w:t>Going through the final iteration has made me look back and realize how inexperienced I was back then with C#, even with Java, and that the best way to learn is to practice and struggle on your own. Luckily I have derived methods in which I don’t get errors due to my experience with stressing out (I’m looking at you parameter requiring user getting channel owner) for hours and toiling over a little mistake. Things get done quickly and I feel it’s not just me getting through the mud, but rather building tracks and starting the train. With the deliverable due next week, I will have my interactive bot that everyone so very much expects from me (I’m looking at you Isaac).</w:t>
-      </w:r>
-    </w:p>
-    <w:p>
-      <w:pPr>
-        <w:pStyle w:val="PlainText"/>
-        <w:spacing w:line="480" w:lineRule="auto"/>
-        <w:rPr>
-          <w:rFonts w:ascii="Times New Roman" w:hAnsi="Times New Roman" w:cs="Times New Roman"/>
-          <w:sz w:val="24"/>
-          <w:szCs w:val="24"/>
-        </w:rPr>
-      </w:pPr>
-      <w:r>
-        <w:rPr>
-          <w:rFonts w:ascii="Times New Roman" w:hAnsi="Times New Roman" w:cs="Times New Roman"/>
-          <w:sz w:val="24"/>
-          <w:szCs w:val="24"/>
-        </w:rPr>
-        <w:t>Total Word Count: 319</w:t>
-      </w:r>
     </w:p>
     <w:sectPr>
       <w:pgSz w:w="12240" w:h="15840"/>
@@ -1395,6 +1587,103 @@
     </w:sectPr>
   </w:body>
 </w:document>
+</file>
+
+<file path=word/numbering.xml><?xml version="1.0" encoding="utf-8"?>
+<w:numbering xmlns:wpc="http://schemas.microsoft.com/office/word/2010/wordprocessingCanvas" xmlns:mc="http://schemas.openxmlformats.org/markup-compatibility/2006" xmlns:o="urn:schemas-microsoft-com:office:office" xmlns:r="http://schemas.openxmlformats.org/officeDocument/2006/relationships" xmlns:m="http://schemas.openxmlformats.org/officeDocument/2006/math" xmlns:v="urn:schemas-microsoft-com:vml" xmlns:wp14="http://schemas.microsoft.com/office/word/2010/wordprocessingDrawing" xmlns:wp="http://schemas.openxmlformats.org/drawingml/2006/wordprocessingDrawing" xmlns:w10="urn:schemas-microsoft-com:office:word" xmlns:w="http://schemas.openxmlformats.org/wordprocessingml/2006/main" xmlns:w14="http://schemas.microsoft.com/office/word/2010/wordml" xmlns:wpg="http://schemas.microsoft.com/office/word/2010/wordprocessingGroup" xmlns:wpi="http://schemas.microsoft.com/office/word/2010/wordprocessingInk" xmlns:wne="http://schemas.microsoft.com/office/word/2006/wordml" xmlns:wps="http://schemas.microsoft.com/office/word/2010/wordprocessingShape" mc:Ignorable="w14 wp14">
+  <w:abstractNum w:abstractNumId="0">
+    <w:nsid w:val="6A871D97"/>
+    <w:multiLevelType w:val="hybridMultilevel"/>
+    <w:tmpl w:val="251A97EC"/>
+    <w:lvl w:ilvl="0" w:tplc="0409000F">
+      <w:start w:val="1"/>
+      <w:numFmt w:val="decimal"/>
+      <w:lvlText w:val="%1."/>
+      <w:lvlJc w:val="left"/>
+      <w:pPr>
+        <w:ind w:left="720" w:hanging="360"/>
+      </w:pPr>
+      <w:rPr>
+        <w:rFonts w:hint="default"/>
+      </w:rPr>
+    </w:lvl>
+    <w:lvl w:ilvl="1" w:tplc="04090019" w:tentative="1">
+      <w:start w:val="1"/>
+      <w:numFmt w:val="lowerLetter"/>
+      <w:lvlText w:val="%2."/>
+      <w:lvlJc w:val="left"/>
+      <w:pPr>
+        <w:ind w:left="1440" w:hanging="360"/>
+      </w:pPr>
+    </w:lvl>
+    <w:lvl w:ilvl="2" w:tplc="0409001B" w:tentative="1">
+      <w:start w:val="1"/>
+      <w:numFmt w:val="lowerRoman"/>
+      <w:lvlText w:val="%3."/>
+      <w:lvlJc w:val="right"/>
+      <w:pPr>
+        <w:ind w:left="2160" w:hanging="180"/>
+      </w:pPr>
+    </w:lvl>
+    <w:lvl w:ilvl="3" w:tplc="0409000F" w:tentative="1">
+      <w:start w:val="1"/>
+      <w:numFmt w:val="decimal"/>
+      <w:lvlText w:val="%4."/>
+      <w:lvlJc w:val="left"/>
+      <w:pPr>
+        <w:ind w:left="2880" w:hanging="360"/>
+      </w:pPr>
+    </w:lvl>
+    <w:lvl w:ilvl="4" w:tplc="04090019" w:tentative="1">
+      <w:start w:val="1"/>
+      <w:numFmt w:val="lowerLetter"/>
+      <w:lvlText w:val="%5."/>
+      <w:lvlJc w:val="left"/>
+      <w:pPr>
+        <w:ind w:left="3600" w:hanging="360"/>
+      </w:pPr>
+    </w:lvl>
+    <w:lvl w:ilvl="5" w:tplc="0409001B" w:tentative="1">
+      <w:start w:val="1"/>
+      <w:numFmt w:val="lowerRoman"/>
+      <w:lvlText w:val="%6."/>
+      <w:lvlJc w:val="right"/>
+      <w:pPr>
+        <w:ind w:left="4320" w:hanging="180"/>
+      </w:pPr>
+    </w:lvl>
+    <w:lvl w:ilvl="6" w:tplc="0409000F" w:tentative="1">
+      <w:start w:val="1"/>
+      <w:numFmt w:val="decimal"/>
+      <w:lvlText w:val="%7."/>
+      <w:lvlJc w:val="left"/>
+      <w:pPr>
+        <w:ind w:left="5040" w:hanging="360"/>
+      </w:pPr>
+    </w:lvl>
+    <w:lvl w:ilvl="7" w:tplc="04090019" w:tentative="1">
+      <w:start w:val="1"/>
+      <w:numFmt w:val="lowerLetter"/>
+      <w:lvlText w:val="%8."/>
+      <w:lvlJc w:val="left"/>
+      <w:pPr>
+        <w:ind w:left="5760" w:hanging="360"/>
+      </w:pPr>
+    </w:lvl>
+    <w:lvl w:ilvl="8" w:tplc="0409001B" w:tentative="1">
+      <w:start w:val="1"/>
+      <w:numFmt w:val="lowerRoman"/>
+      <w:lvlText w:val="%9."/>
+      <w:lvlJc w:val="right"/>
+      <w:pPr>
+        <w:ind w:left="6480" w:hanging="180"/>
+      </w:pPr>
+    </w:lvl>
+  </w:abstractNum>
+  <w:num w:numId="1">
+    <w:abstractNumId w:val="0"/>
+  </w:num>
+</w:numbering>
 </file>
 
 <file path=word/styles.xml><?xml version="1.0" encoding="utf-8"?>

</xml_diff>

<commit_message>
Updated Development Journal 5/8/16
</commit_message>
<xml_diff>
--- a/DevelopmentJournal.docx
+++ b/DevelopmentJournal.docx
@@ -1408,6 +1408,7 @@
       <w:pPr>
         <w:pStyle w:val="PlainText"/>
         <w:spacing w:line="480" w:lineRule="auto"/>
+        <w:ind w:firstLine="720"/>
         <w:rPr>
           <w:rFonts w:ascii="Times New Roman" w:hAnsi="Times New Roman" w:cs="Times New Roman"/>
           <w:sz w:val="24"/>
@@ -1575,6 +1576,194 @@
           <w:szCs w:val="24"/>
         </w:rPr>
         <w:t>Total Word Count: 180</w:t>
+      </w:r>
+    </w:p>
+    <w:p>
+      <w:pPr>
+        <w:pStyle w:val="PlainText"/>
+        <w:spacing w:line="480" w:lineRule="auto"/>
+        <w:rPr>
+          <w:rFonts w:ascii="Times New Roman" w:hAnsi="Times New Roman" w:cs="Times New Roman"/>
+          <w:sz w:val="24"/>
+          <w:szCs w:val="24"/>
+        </w:rPr>
+      </w:pPr>
+      <w:r>
+        <w:rPr>
+          <w:rFonts w:ascii="Times New Roman" w:hAnsi="Times New Roman" w:cs="Times New Roman"/>
+          <w:sz w:val="24"/>
+          <w:szCs w:val="24"/>
+        </w:rPr>
+        <w:t>Week 14 (May 8, 2016):</w:t>
+      </w:r>
+    </w:p>
+    <w:p>
+      <w:pPr>
+        <w:pStyle w:val="PlainText"/>
+        <w:spacing w:line="480" w:lineRule="auto"/>
+        <w:rPr>
+          <w:rFonts w:ascii="Times New Roman" w:hAnsi="Times New Roman" w:cs="Times New Roman"/>
+          <w:sz w:val="24"/>
+          <w:szCs w:val="24"/>
+        </w:rPr>
+      </w:pPr>
+      <w:r>
+        <w:rPr>
+          <w:rFonts w:ascii="Times New Roman" w:hAnsi="Times New Roman" w:cs="Times New Roman"/>
+          <w:sz w:val="24"/>
+          <w:szCs w:val="24"/>
+        </w:rPr>
+        <w:tab/>
+        <w:t>I didn’t do as much work as I should’ve over the weekend and in general, so I didn’t get the deliverable done. However I have implemented a couple more classes to deal with owner and mod only commands. Just need to get the storage working with those and I’ll be golden. After that is done there needs to be a massive GUI layout because it’s a mess at the moment and doesn’t really do much. After that, there needs to be testing done on everything, and it needs to have the same if not more features on it. I might scrap the word restriction but I can implement the base informational commands that just come with every channel such as “</w:t>
+      </w:r>
+      <w:proofErr w:type="gramStart"/>
+      <w:r>
+        <w:rPr>
+          <w:rFonts w:ascii="Times New Roman" w:hAnsi="Times New Roman" w:cs="Times New Roman"/>
+          <w:sz w:val="24"/>
+          <w:szCs w:val="24"/>
+        </w:rPr>
+        <w:t>!credits</w:t>
+      </w:r>
+      <w:proofErr w:type="gramEnd"/>
+      <w:r>
+        <w:rPr>
+          <w:rFonts w:ascii="Times New Roman" w:hAnsi="Times New Roman" w:cs="Times New Roman"/>
+          <w:sz w:val="24"/>
+          <w:szCs w:val="24"/>
+        </w:rPr>
+        <w:t>” and stuff like that. Everything is a mess, and it isn’t nearly as straightforward as I thought this final build was going to be, but since I don’t feel like putting in the effort of streamlining it, I have to make do with my go to solutions.</w:t>
+      </w:r>
+    </w:p>
+    <w:p>
+      <w:pPr>
+        <w:pStyle w:val="PlainText"/>
+        <w:spacing w:line="480" w:lineRule="auto"/>
+        <w:rPr>
+          <w:rFonts w:ascii="Times New Roman" w:hAnsi="Times New Roman" w:cs="Times New Roman"/>
+          <w:sz w:val="24"/>
+          <w:szCs w:val="24"/>
+        </w:rPr>
+      </w:pPr>
+      <w:r>
+        <w:rPr>
+          <w:rFonts w:ascii="Times New Roman" w:hAnsi="Times New Roman" w:cs="Times New Roman"/>
+          <w:sz w:val="24"/>
+          <w:szCs w:val="24"/>
+        </w:rPr>
+        <w:t>Here is a list that I will 100% implement before presenting:</w:t>
+      </w:r>
+    </w:p>
+    <w:p>
+      <w:pPr>
+        <w:pStyle w:val="PlainText"/>
+        <w:numPr>
+          <w:ilvl w:val="0"/>
+          <w:numId w:val="2"/>
+        </w:numPr>
+        <w:spacing w:line="480" w:lineRule="auto"/>
+        <w:rPr>
+          <w:rFonts w:ascii="Times New Roman" w:hAnsi="Times New Roman" w:cs="Times New Roman"/>
+          <w:sz w:val="24"/>
+          <w:szCs w:val="24"/>
+        </w:rPr>
+      </w:pPr>
+      <w:r>
+        <w:rPr>
+          <w:rFonts w:ascii="Times New Roman" w:hAnsi="Times New Roman" w:cs="Times New Roman"/>
+          <w:sz w:val="24"/>
+          <w:szCs w:val="24"/>
+        </w:rPr>
+        <w:t>User list and features coming with it.</w:t>
+      </w:r>
+    </w:p>
+    <w:p>
+      <w:pPr>
+        <w:pStyle w:val="PlainText"/>
+        <w:numPr>
+          <w:ilvl w:val="0"/>
+          <w:numId w:val="2"/>
+        </w:numPr>
+        <w:spacing w:line="480" w:lineRule="auto"/>
+        <w:rPr>
+          <w:rFonts w:ascii="Times New Roman" w:hAnsi="Times New Roman" w:cs="Times New Roman"/>
+          <w:sz w:val="24"/>
+          <w:szCs w:val="24"/>
+        </w:rPr>
+      </w:pPr>
+      <w:r>
+        <w:rPr>
+          <w:rFonts w:ascii="Times New Roman" w:hAnsi="Times New Roman" w:cs="Times New Roman"/>
+          <w:sz w:val="24"/>
+          <w:szCs w:val="24"/>
+        </w:rPr>
+        <w:t>Time and uptime of the channel (not sure about the latter)</w:t>
+      </w:r>
+    </w:p>
+    <w:p>
+      <w:pPr>
+        <w:pStyle w:val="PlainText"/>
+        <w:numPr>
+          <w:ilvl w:val="0"/>
+          <w:numId w:val="2"/>
+        </w:numPr>
+        <w:spacing w:line="480" w:lineRule="auto"/>
+        <w:rPr>
+          <w:rFonts w:ascii="Times New Roman" w:hAnsi="Times New Roman" w:cs="Times New Roman"/>
+          <w:sz w:val="24"/>
+          <w:szCs w:val="24"/>
+        </w:rPr>
+      </w:pPr>
+      <w:r>
+        <w:rPr>
+          <w:rFonts w:ascii="Times New Roman" w:hAnsi="Times New Roman" w:cs="Times New Roman"/>
+          <w:sz w:val="24"/>
+          <w:szCs w:val="24"/>
+        </w:rPr>
+        <w:t>Information through commands</w:t>
+      </w:r>
+    </w:p>
+    <w:p>
+      <w:pPr>
+        <w:pStyle w:val="PlainText"/>
+        <w:numPr>
+          <w:ilvl w:val="0"/>
+          <w:numId w:val="2"/>
+        </w:numPr>
+        <w:spacing w:line="480" w:lineRule="auto"/>
+        <w:rPr>
+          <w:rFonts w:ascii="Times New Roman" w:hAnsi="Times New Roman" w:cs="Times New Roman"/>
+          <w:sz w:val="24"/>
+          <w:szCs w:val="24"/>
+        </w:rPr>
+      </w:pPr>
+      <w:r>
+        <w:rPr>
+          <w:rFonts w:ascii="Times New Roman" w:hAnsi="Times New Roman" w:cs="Times New Roman"/>
+          <w:sz w:val="24"/>
+          <w:szCs w:val="24"/>
+        </w:rPr>
+        <w:lastRenderedPageBreak/>
+        <w:t>Finishing the GUI</w:t>
+      </w:r>
+    </w:p>
+    <w:p>
+      <w:pPr>
+        <w:pStyle w:val="PlainText"/>
+        <w:spacing w:line="480" w:lineRule="auto"/>
+        <w:rPr>
+          <w:rFonts w:ascii="Times New Roman" w:hAnsi="Times New Roman" w:cs="Times New Roman"/>
+          <w:sz w:val="24"/>
+          <w:szCs w:val="24"/>
+        </w:rPr>
+      </w:pPr>
+      <w:r>
+        <w:rPr>
+          <w:rFonts w:ascii="Times New Roman" w:hAnsi="Times New Roman" w:cs="Times New Roman"/>
+          <w:sz w:val="24"/>
+          <w:szCs w:val="24"/>
+        </w:rPr>
+        <w:t>Total Word Count: 207</w:t>
       </w:r>
       <w:bookmarkStart w:id="0" w:name="_GoBack"/>
       <w:bookmarkEnd w:id="0"/>
@@ -1592,7 +1781,7 @@
 <file path=word/numbering.xml><?xml version="1.0" encoding="utf-8"?>
 <w:numbering xmlns:wpc="http://schemas.microsoft.com/office/word/2010/wordprocessingCanvas" xmlns:mc="http://schemas.openxmlformats.org/markup-compatibility/2006" xmlns:o="urn:schemas-microsoft-com:office:office" xmlns:r="http://schemas.openxmlformats.org/officeDocument/2006/relationships" xmlns:m="http://schemas.openxmlformats.org/officeDocument/2006/math" xmlns:v="urn:schemas-microsoft-com:vml" xmlns:wp14="http://schemas.microsoft.com/office/word/2010/wordprocessingDrawing" xmlns:wp="http://schemas.openxmlformats.org/drawingml/2006/wordprocessingDrawing" xmlns:w10="urn:schemas-microsoft-com:office:word" xmlns:w="http://schemas.openxmlformats.org/wordprocessingml/2006/main" xmlns:w14="http://schemas.microsoft.com/office/word/2010/wordml" xmlns:wpg="http://schemas.microsoft.com/office/word/2010/wordprocessingGroup" xmlns:wpi="http://schemas.microsoft.com/office/word/2010/wordprocessingInk" xmlns:wne="http://schemas.microsoft.com/office/word/2006/wordml" xmlns:wps="http://schemas.microsoft.com/office/word/2010/wordprocessingShape" mc:Ignorable="w14 wp14">
   <w:abstractNum w:abstractNumId="0">
-    <w:nsid w:val="6A871D97"/>
+    <w:nsid w:val="169800C8"/>
     <w:multiLevelType w:val="hybridMultilevel"/>
     <w:tmpl w:val="251A97EC"/>
     <w:lvl w:ilvl="0" w:tplc="0409000F">
@@ -1680,7 +1869,99 @@
       </w:pPr>
     </w:lvl>
   </w:abstractNum>
+  <w:abstractNum w:abstractNumId="1">
+    <w:nsid w:val="6A871D97"/>
+    <w:multiLevelType w:val="hybridMultilevel"/>
+    <w:tmpl w:val="251A97EC"/>
+    <w:lvl w:ilvl="0" w:tplc="0409000F">
+      <w:start w:val="1"/>
+      <w:numFmt w:val="decimal"/>
+      <w:lvlText w:val="%1."/>
+      <w:lvlJc w:val="left"/>
+      <w:pPr>
+        <w:ind w:left="720" w:hanging="360"/>
+      </w:pPr>
+      <w:rPr>
+        <w:rFonts w:hint="default"/>
+      </w:rPr>
+    </w:lvl>
+    <w:lvl w:ilvl="1" w:tplc="04090019" w:tentative="1">
+      <w:start w:val="1"/>
+      <w:numFmt w:val="lowerLetter"/>
+      <w:lvlText w:val="%2."/>
+      <w:lvlJc w:val="left"/>
+      <w:pPr>
+        <w:ind w:left="1440" w:hanging="360"/>
+      </w:pPr>
+    </w:lvl>
+    <w:lvl w:ilvl="2" w:tplc="0409001B" w:tentative="1">
+      <w:start w:val="1"/>
+      <w:numFmt w:val="lowerRoman"/>
+      <w:lvlText w:val="%3."/>
+      <w:lvlJc w:val="right"/>
+      <w:pPr>
+        <w:ind w:left="2160" w:hanging="180"/>
+      </w:pPr>
+    </w:lvl>
+    <w:lvl w:ilvl="3" w:tplc="0409000F" w:tentative="1">
+      <w:start w:val="1"/>
+      <w:numFmt w:val="decimal"/>
+      <w:lvlText w:val="%4."/>
+      <w:lvlJc w:val="left"/>
+      <w:pPr>
+        <w:ind w:left="2880" w:hanging="360"/>
+      </w:pPr>
+    </w:lvl>
+    <w:lvl w:ilvl="4" w:tplc="04090019" w:tentative="1">
+      <w:start w:val="1"/>
+      <w:numFmt w:val="lowerLetter"/>
+      <w:lvlText w:val="%5."/>
+      <w:lvlJc w:val="left"/>
+      <w:pPr>
+        <w:ind w:left="3600" w:hanging="360"/>
+      </w:pPr>
+    </w:lvl>
+    <w:lvl w:ilvl="5" w:tplc="0409001B" w:tentative="1">
+      <w:start w:val="1"/>
+      <w:numFmt w:val="lowerRoman"/>
+      <w:lvlText w:val="%6."/>
+      <w:lvlJc w:val="right"/>
+      <w:pPr>
+        <w:ind w:left="4320" w:hanging="180"/>
+      </w:pPr>
+    </w:lvl>
+    <w:lvl w:ilvl="6" w:tplc="0409000F" w:tentative="1">
+      <w:start w:val="1"/>
+      <w:numFmt w:val="decimal"/>
+      <w:lvlText w:val="%7."/>
+      <w:lvlJc w:val="left"/>
+      <w:pPr>
+        <w:ind w:left="5040" w:hanging="360"/>
+      </w:pPr>
+    </w:lvl>
+    <w:lvl w:ilvl="7" w:tplc="04090019" w:tentative="1">
+      <w:start w:val="1"/>
+      <w:numFmt w:val="lowerLetter"/>
+      <w:lvlText w:val="%8."/>
+      <w:lvlJc w:val="left"/>
+      <w:pPr>
+        <w:ind w:left="5760" w:hanging="360"/>
+      </w:pPr>
+    </w:lvl>
+    <w:lvl w:ilvl="8" w:tplc="0409001B" w:tentative="1">
+      <w:start w:val="1"/>
+      <w:numFmt w:val="lowerRoman"/>
+      <w:lvlText w:val="%9."/>
+      <w:lvlJc w:val="right"/>
+      <w:pPr>
+        <w:ind w:left="6480" w:hanging="180"/>
+      </w:pPr>
+    </w:lvl>
+  </w:abstractNum>
   <w:num w:numId="1">
+    <w:abstractNumId w:val="1"/>
+  </w:num>
+  <w:num w:numId="2">
     <w:abstractNumId w:val="0"/>
   </w:num>
 </w:numbering>

</xml_diff>